<commit_message>
Updated the ReadMe file, data dictionary, added instructions for running experimental scripts and analyses files, and removed redundant materials
</commit_message>
<xml_diff>
--- a/design and hypotheses/experiment 1/Data Analysis Plan.docx
+++ b/design and hypotheses/experiment 1/Data Analysis Plan.docx
@@ -143,8 +143,6 @@
         </w:rPr>
         <w:t>3</w:t>
       </w:r>
-      <w:bookmarkStart w:id="0" w:name="_GoBack"/>
-      <w:bookmarkEnd w:id="0"/>
       <w:r>
         <w:rPr>
           <w:rFonts w:ascii="Times New Roman" w:eastAsia="Times New Roman" w:hAnsi="Times New Roman" w:cs="Times New Roman"/>
@@ -261,7 +259,29 @@
           <w:szCs w:val="24"/>
           <w:lang w:val="en-US" w:eastAsia="it-IT"/>
         </w:rPr>
-        <w:t xml:space="preserve">An average self-reported rating score for Chris will be calculated by averaging responses from  the three Likert rating scales. </w:t>
+        <w:t>An average self-reported rating score for Chris will be calcula</w:t>
+      </w:r>
+      <w:r>
+        <w:rPr>
+          <w:rFonts w:ascii="Times New Roman" w:eastAsia="Times New Roman" w:hAnsi="Times New Roman" w:cs="Times New Roman"/>
+          <w:color w:val="000000" w:themeColor="text1"/>
+          <w:sz w:val="24"/>
+          <w:szCs w:val="24"/>
+          <w:lang w:val="en-US" w:eastAsia="it-IT"/>
+        </w:rPr>
+        <w:t>ted by averaging responses from</w:t>
+      </w:r>
+      <w:bookmarkStart w:id="0" w:name="_GoBack"/>
+      <w:bookmarkEnd w:id="0"/>
+      <w:r>
+        <w:rPr>
+          <w:rFonts w:ascii="Times New Roman" w:eastAsia="Times New Roman" w:hAnsi="Times New Roman" w:cs="Times New Roman"/>
+          <w:color w:val="000000" w:themeColor="text1"/>
+          <w:sz w:val="24"/>
+          <w:szCs w:val="24"/>
+          <w:lang w:val="en-US" w:eastAsia="it-IT"/>
+        </w:rPr>
+        <w:t xml:space="preserve"> the three Likert rating scales. </w:t>
       </w:r>
       <w:r>
         <w:rPr>

</xml_diff>